<commit_message>
description -  updated document and release notes Bug - NA Reviewer - Deepthi Comments - NA
</commit_message>
<xml_diff>
--- a/Documents/External/ProductRegistration_ReleaseNotes_Android_PI16.2_V1.1.1.docx
+++ b/Documents/External/ProductRegistration_ReleaseNotes_Android_PI16.2_V1.1.1.docx
@@ -1,6 +1,6 @@
 
 <file path=word/document.xml><?xml version="1.0" encoding="utf-8"?>
-<w:document xmlns:wpc="http://schemas.microsoft.com/office/word/2010/wordprocessingCanvas" xmlns:mc="http://schemas.openxmlformats.org/markup-compatibility/2006" xmlns:o="urn:schemas-microsoft-com:office:office" xmlns:r="http://schemas.openxmlformats.org/officeDocument/2006/relationships" xmlns:m="http://schemas.openxmlformats.org/officeDocument/2006/math" xmlns:v="urn:schemas-microsoft-com:vml" xmlns:wp14="http://schemas.microsoft.com/office/word/2010/wordprocessingDrawing" xmlns:wp="http://schemas.openxmlformats.org/drawingml/2006/wordprocessingDrawing" xmlns:w10="urn:schemas-microsoft-com:office:word" xmlns:w="http://schemas.openxmlformats.org/wordprocessingml/2006/main" xmlns:w14="http://schemas.microsoft.com/office/word/2010/wordml" xmlns:w15="http://schemas.microsoft.com/office/word/2012/wordml" xmlns:wpg="http://schemas.microsoft.com/office/word/2010/wordprocessingGroup" xmlns:wpi="http://schemas.microsoft.com/office/word/2010/wordprocessingInk" xmlns:wne="http://schemas.microsoft.com/office/word/2006/wordml" xmlns:wps="http://schemas.microsoft.com/office/word/2010/wordprocessingShape" mc:Ignorable="w14 w15 wp14">
+<w:document xmlns:wpc="http://schemas.microsoft.com/office/word/2010/wordprocessingCanvas" xmlns:cx="http://schemas.microsoft.com/office/drawing/2014/chartex" xmlns:mc="http://schemas.openxmlformats.org/markup-compatibility/2006" xmlns:o="urn:schemas-microsoft-com:office:office" xmlns:r="http://schemas.openxmlformats.org/officeDocument/2006/relationships" xmlns:m="http://schemas.openxmlformats.org/officeDocument/2006/math" xmlns:v="urn:schemas-microsoft-com:vml" xmlns:wp14="http://schemas.microsoft.com/office/word/2010/wordprocessingDrawing" xmlns:wp="http://schemas.openxmlformats.org/drawingml/2006/wordprocessingDrawing" xmlns:w10="urn:schemas-microsoft-com:office:word" xmlns:w="http://schemas.openxmlformats.org/wordprocessingml/2006/main" xmlns:w14="http://schemas.microsoft.com/office/word/2010/wordml" xmlns:w15="http://schemas.microsoft.com/office/word/2012/wordml" xmlns:w16se="http://schemas.microsoft.com/office/word/2015/wordml/symex" xmlns:wpg="http://schemas.microsoft.com/office/word/2010/wordprocessingGroup" xmlns:wpi="http://schemas.microsoft.com/office/word/2010/wordprocessingInk" xmlns:wne="http://schemas.microsoft.com/office/word/2006/wordml" xmlns:wps="http://schemas.microsoft.com/office/word/2010/wordprocessingShape" mc:Ignorable="w14 w15 w16se wp14">
   <w:body>
     <w:p>
       <w:pPr>
@@ -11,6 +11,8 @@
           <w:szCs w:val="24"/>
         </w:rPr>
       </w:pPr>
+      <w:bookmarkStart w:id="0" w:name="_GoBack"/>
+      <w:bookmarkEnd w:id="0"/>
       <w:r>
         <w:rPr>
           <w:rFonts w:cs="Arial"/>
@@ -667,6 +669,7 @@
                 <w:szCs w:val="24"/>
               </w:rPr>
             </w:pPr>
+            <w:proofErr w:type="spellStart"/>
             <w:r>
               <w:rPr>
                 <w:rFonts w:ascii="Arial" w:hAnsi="Arial" w:cs="Arial"/>
@@ -675,6 +678,7 @@
               </w:rPr>
               <w:t>Sudhir</w:t>
             </w:r>
+            <w:proofErr w:type="spellEnd"/>
           </w:p>
         </w:tc>
         <w:tc>
@@ -1011,6 +1015,7 @@
                 <w:szCs w:val="24"/>
               </w:rPr>
             </w:pPr>
+            <w:proofErr w:type="spellStart"/>
             <w:r>
               <w:rPr>
                 <w:rFonts w:ascii="Arial" w:hAnsi="Arial" w:cs="Arial"/>
@@ -1019,6 +1024,7 @@
               </w:rPr>
               <w:t>Sudhir</w:t>
             </w:r>
+            <w:proofErr w:type="spellEnd"/>
           </w:p>
         </w:tc>
         <w:tc>
@@ -1255,7 +1261,7 @@
           <w:sz w:val="24"/>
           <w:szCs w:val="24"/>
         </w:rPr>
-        <w:t>Version-1.1.1</w:t>
+        <w:t>Version-1.2.0</w:t>
       </w:r>
     </w:p>
     <w:p>
@@ -1282,14 +1288,452 @@
           <w:rFonts w:ascii="Arial" w:hAnsi="Arial" w:cs="Arial"/>
           <w:szCs w:val="24"/>
         </w:rPr>
-        <w:t>PI16.2_</w:t>
-      </w:r>
-      <w:r>
-        <w:rPr>
-          <w:rFonts w:ascii="Arial" w:hAnsi="Arial" w:cs="Arial"/>
-          <w:szCs w:val="24"/>
-        </w:rPr>
-        <w:t>V1.1.1</w:t>
+        <w:t>PI16.2_V1.</w:t>
+      </w:r>
+      <w:r>
+        <w:rPr>
+          <w:rFonts w:ascii="Arial" w:hAnsi="Arial" w:cs="Arial"/>
+          <w:szCs w:val="24"/>
+        </w:rPr>
+        <w:t>2.0</w:t>
+      </w:r>
+      <w:r>
+        <w:rPr>
+          <w:rFonts w:ascii="Arial" w:hAnsi="Arial" w:cs="Arial"/>
+          <w:szCs w:val="24"/>
+        </w:rPr>
+        <w:t>.pdf</w:t>
+      </w:r>
+      <w:r>
+        <w:rPr>
+          <w:rFonts w:ascii="Arial" w:hAnsi="Arial" w:cs="Arial"/>
+          <w:szCs w:val="24"/>
+        </w:rPr>
+        <w:tab/>
+      </w:r>
+    </w:p>
+    <w:p>
+      <w:pPr>
+        <w:pStyle w:val="BodyText2"/>
+        <w:tabs>
+          <w:tab w:val="clear" w:pos="5490"/>
+          <w:tab w:val="left" w:pos="4770"/>
+        </w:tabs>
+        <w:rPr>
+          <w:rFonts w:ascii="Arial" w:hAnsi="Arial" w:cs="Arial"/>
+          <w:szCs w:val="24"/>
+        </w:rPr>
+      </w:pPr>
+      <w:r>
+        <w:rPr>
+          <w:rFonts w:ascii="Arial" w:hAnsi="Arial" w:cs="Arial"/>
+          <w:szCs w:val="24"/>
+        </w:rPr>
+        <w:t>Customer Version ID (Optional): NA</w:t>
+      </w:r>
+    </w:p>
+    <w:p>
+      <w:pPr>
+        <w:tabs>
+          <w:tab w:val="left" w:pos="2430"/>
+          <w:tab w:val="left" w:pos="4770"/>
+        </w:tabs>
+        <w:spacing w:before="40" w:after="40"/>
+        <w:rPr>
+          <w:rFonts w:ascii="Arial" w:hAnsi="Arial" w:cs="Arial"/>
+          <w:b/>
+          <w:sz w:val="24"/>
+          <w:szCs w:val="24"/>
+        </w:rPr>
+      </w:pPr>
+      <w:r>
+        <w:rPr>
+          <w:rFonts w:ascii="Arial" w:hAnsi="Arial" w:cs="Arial"/>
+          <w:b/>
+          <w:sz w:val="24"/>
+          <w:szCs w:val="24"/>
+        </w:rPr>
+        <w:t xml:space="preserve">Release Date: </w:t>
+      </w:r>
+      <w:r>
+        <w:rPr>
+          <w:rFonts w:ascii="Arial" w:hAnsi="Arial" w:cs="Arial"/>
+          <w:b/>
+          <w:sz w:val="24"/>
+          <w:szCs w:val="24"/>
+        </w:rPr>
+        <w:t>27</w:t>
+      </w:r>
+      <w:r>
+        <w:rPr>
+          <w:rFonts w:ascii="Arial" w:hAnsi="Arial" w:cs="Arial"/>
+          <w:b/>
+          <w:sz w:val="24"/>
+          <w:szCs w:val="24"/>
+        </w:rPr>
+        <w:t>-</w:t>
+      </w:r>
+      <w:r>
+        <w:rPr>
+          <w:rFonts w:ascii="Arial" w:hAnsi="Arial" w:cs="Arial"/>
+          <w:b/>
+          <w:sz w:val="24"/>
+          <w:szCs w:val="24"/>
+        </w:rPr>
+        <w:t>Sep</w:t>
+      </w:r>
+      <w:r>
+        <w:rPr>
+          <w:rFonts w:ascii="Arial" w:hAnsi="Arial" w:cs="Arial"/>
+          <w:b/>
+          <w:sz w:val="24"/>
+          <w:szCs w:val="24"/>
+        </w:rPr>
+        <w:t>-2016</w:t>
+      </w:r>
+    </w:p>
+    <w:p>
+      <w:pPr>
+        <w:tabs>
+          <w:tab w:val="left" w:pos="2160"/>
+          <w:tab w:val="left" w:pos="3060"/>
+        </w:tabs>
+        <w:rPr>
+          <w:rFonts w:ascii="Arial" w:hAnsi="Arial" w:cs="Arial"/>
+          <w:b/>
+          <w:sz w:val="24"/>
+          <w:szCs w:val="24"/>
+        </w:rPr>
+      </w:pPr>
+    </w:p>
+    <w:p>
+      <w:pPr>
+        <w:pStyle w:val="Heading1"/>
+        <w:spacing w:before="120" w:after="120"/>
+        <w:ind w:left="0"/>
+        <w:rPr>
+          <w:rFonts w:ascii="Arial" w:hAnsi="Arial" w:cs="Arial"/>
+          <w:b/>
+          <w:sz w:val="24"/>
+          <w:szCs w:val="24"/>
+        </w:rPr>
+      </w:pPr>
+      <w:r>
+        <w:rPr>
+          <w:rFonts w:ascii="Arial" w:hAnsi="Arial" w:cs="Arial"/>
+          <w:b/>
+          <w:sz w:val="24"/>
+          <w:szCs w:val="24"/>
+        </w:rPr>
+        <w:t>Release Description:</w:t>
+      </w:r>
+    </w:p>
+    <w:p>
+      <w:pPr>
+        <w:pStyle w:val="ListParagraph"/>
+        <w:numPr>
+          <w:ilvl w:val="0"/>
+          <w:numId w:val="7"/>
+        </w:numPr>
+        <w:tabs>
+          <w:tab w:val="left" w:pos="2160"/>
+          <w:tab w:val="left" w:pos="3060"/>
+        </w:tabs>
+        <w:rPr>
+          <w:rFonts w:ascii="Arial" w:hAnsi="Arial" w:cs="Arial"/>
+          <w:sz w:val="24"/>
+          <w:szCs w:val="24"/>
+        </w:rPr>
+      </w:pPr>
+      <w:r>
+        <w:rPr>
+          <w:rFonts w:ascii="Arial" w:hAnsi="Arial" w:cs="Arial"/>
+          <w:sz w:val="24"/>
+          <w:szCs w:val="24"/>
+        </w:rPr>
+        <w:t>Consumed one roof changes defined by App-framework</w:t>
+      </w:r>
+    </w:p>
+    <w:p>
+      <w:pPr>
+        <w:pStyle w:val="ListParagraph"/>
+        <w:numPr>
+          <w:ilvl w:val="0"/>
+          <w:numId w:val="7"/>
+        </w:numPr>
+        <w:tabs>
+          <w:tab w:val="left" w:pos="2160"/>
+          <w:tab w:val="left" w:pos="3060"/>
+        </w:tabs>
+        <w:rPr>
+          <w:rFonts w:ascii="Arial" w:hAnsi="Arial" w:cs="Arial"/>
+          <w:sz w:val="24"/>
+          <w:szCs w:val="24"/>
+        </w:rPr>
+      </w:pPr>
+      <w:r>
+        <w:rPr>
+          <w:rFonts w:ascii="Arial" w:hAnsi="Arial" w:cs="Arial"/>
+          <w:sz w:val="24"/>
+          <w:szCs w:val="24"/>
+        </w:rPr>
+        <w:t>Consumed Secure Storage defined by App-Infra</w:t>
+      </w:r>
+    </w:p>
+    <w:p>
+      <w:pPr>
+        <w:pStyle w:val="ListParagraph"/>
+        <w:numPr>
+          <w:ilvl w:val="0"/>
+          <w:numId w:val="7"/>
+        </w:numPr>
+        <w:tabs>
+          <w:tab w:val="left" w:pos="2160"/>
+          <w:tab w:val="left" w:pos="3060"/>
+        </w:tabs>
+        <w:rPr>
+          <w:rFonts w:ascii="Arial" w:hAnsi="Arial" w:cs="Arial"/>
+          <w:sz w:val="24"/>
+          <w:szCs w:val="24"/>
+        </w:rPr>
+      </w:pPr>
+      <w:r>
+        <w:rPr>
+          <w:rFonts w:ascii="Arial" w:hAnsi="Arial" w:cs="Arial"/>
+          <w:sz w:val="24"/>
+          <w:szCs w:val="24"/>
+        </w:rPr>
+        <w:t>Android N and iOS 10 evaluation and provided required changes</w:t>
+      </w:r>
+    </w:p>
+    <w:p>
+      <w:pPr>
+        <w:pStyle w:val="ListParagraph"/>
+        <w:numPr>
+          <w:ilvl w:val="0"/>
+          <w:numId w:val="7"/>
+        </w:numPr>
+        <w:tabs>
+          <w:tab w:val="left" w:pos="2160"/>
+          <w:tab w:val="left" w:pos="3060"/>
+        </w:tabs>
+        <w:rPr>
+          <w:rFonts w:ascii="Arial" w:hAnsi="Arial" w:cs="Arial"/>
+          <w:sz w:val="24"/>
+          <w:szCs w:val="24"/>
+        </w:rPr>
+      </w:pPr>
+      <w:r>
+        <w:rPr>
+          <w:rFonts w:ascii="Arial" w:hAnsi="Arial" w:cs="Arial"/>
+          <w:sz w:val="24"/>
+          <w:szCs w:val="24"/>
+        </w:rPr>
+        <w:t xml:space="preserve">Bug fixes </w:t>
+      </w:r>
+    </w:p>
+    <w:p>
+      <w:pPr>
+        <w:tabs>
+          <w:tab w:val="left" w:pos="2160"/>
+          <w:tab w:val="left" w:pos="3060"/>
+        </w:tabs>
+        <w:rPr>
+          <w:rFonts w:ascii="Arial" w:hAnsi="Arial" w:cs="Arial"/>
+          <w:b/>
+          <w:sz w:val="24"/>
+          <w:szCs w:val="24"/>
+        </w:rPr>
+      </w:pPr>
+    </w:p>
+    <w:p>
+      <w:pPr>
+        <w:tabs>
+          <w:tab w:val="left" w:pos="2160"/>
+          <w:tab w:val="left" w:pos="3060"/>
+        </w:tabs>
+        <w:rPr>
+          <w:rFonts w:ascii="Arial" w:hAnsi="Arial" w:cs="Arial"/>
+          <w:b/>
+          <w:sz w:val="24"/>
+          <w:szCs w:val="24"/>
+        </w:rPr>
+      </w:pPr>
+    </w:p>
+    <w:p>
+      <w:pPr>
+        <w:tabs>
+          <w:tab w:val="left" w:pos="2160"/>
+          <w:tab w:val="left" w:pos="3060"/>
+        </w:tabs>
+        <w:rPr>
+          <w:rFonts w:ascii="Arial" w:hAnsi="Arial" w:cs="Arial"/>
+          <w:b/>
+          <w:sz w:val="24"/>
+          <w:szCs w:val="24"/>
+        </w:rPr>
+      </w:pPr>
+    </w:p>
+    <w:p>
+      <w:pPr>
+        <w:tabs>
+          <w:tab w:val="left" w:pos="2160"/>
+          <w:tab w:val="left" w:pos="3060"/>
+        </w:tabs>
+        <w:rPr>
+          <w:rFonts w:ascii="Arial" w:hAnsi="Arial" w:cs="Arial"/>
+          <w:b/>
+          <w:sz w:val="24"/>
+          <w:szCs w:val="24"/>
+        </w:rPr>
+      </w:pPr>
+    </w:p>
+    <w:p>
+      <w:pPr>
+        <w:pStyle w:val="BodyText"/>
+        <w:tabs>
+          <w:tab w:val="clear" w:pos="7920"/>
+        </w:tabs>
+        <w:spacing w:after="120"/>
+        <w:jc w:val="left"/>
+        <w:rPr>
+          <w:rFonts w:ascii="Arial" w:eastAsiaTheme="minorHAnsi" w:hAnsi="Arial" w:cs="Arial"/>
+          <w:b/>
+          <w:sz w:val="24"/>
+          <w:szCs w:val="24"/>
+          <w:lang w:val="en-IN"/>
+        </w:rPr>
+      </w:pPr>
+      <w:proofErr w:type="spellStart"/>
+      <w:r>
+        <w:rPr>
+          <w:rFonts w:ascii="Arial" w:eastAsiaTheme="minorHAnsi" w:hAnsi="Arial" w:cs="Arial"/>
+          <w:b/>
+          <w:sz w:val="24"/>
+          <w:szCs w:val="24"/>
+          <w:lang w:val="en-IN"/>
+        </w:rPr>
+        <w:lastRenderedPageBreak/>
+        <w:t>Artifactory</w:t>
+      </w:r>
+      <w:proofErr w:type="spellEnd"/>
+      <w:r>
+        <w:rPr>
+          <w:rFonts w:ascii="Arial" w:eastAsiaTheme="minorHAnsi" w:hAnsi="Arial" w:cs="Arial"/>
+          <w:b/>
+          <w:sz w:val="24"/>
+          <w:szCs w:val="24"/>
+          <w:lang w:val="en-IN"/>
+        </w:rPr>
+        <w:t xml:space="preserve"> path:</w:t>
+      </w:r>
+    </w:p>
+    <w:p>
+      <w:pPr>
+        <w:pStyle w:val="BodyText"/>
+        <w:tabs>
+          <w:tab w:val="clear" w:pos="7920"/>
+        </w:tabs>
+        <w:spacing w:after="120"/>
+        <w:jc w:val="left"/>
+        <w:rPr>
+          <w:rFonts w:ascii="Arial" w:eastAsiaTheme="minorHAnsi" w:hAnsi="Arial" w:cs="Arial"/>
+          <w:b/>
+          <w:sz w:val="24"/>
+          <w:szCs w:val="24"/>
+          <w:lang w:val="en-IN"/>
+        </w:rPr>
+      </w:pPr>
+      <w:hyperlink r:id="rId7" w:history="1">
+        <w:r>
+          <w:rPr>
+            <w:rStyle w:val="Hyperlink"/>
+            <w:rFonts w:ascii="Arial" w:eastAsiaTheme="minorHAnsi" w:hAnsi="Arial" w:cs="Arial"/>
+            <w:b/>
+            <w:sz w:val="24"/>
+            <w:szCs w:val="24"/>
+            <w:lang w:val="en-IN"/>
+          </w:rPr>
+          <w:t>http://maartens-mini.ddns.htc.nl.philips.com:8081/artifactory/simple/libs-release-local-android/com/philips/cdp/product-registration-lib/1.2.0/</w:t>
+        </w:r>
+      </w:hyperlink>
+    </w:p>
+    <w:p>
+      <w:pPr>
+        <w:tabs>
+          <w:tab w:val="left" w:pos="2160"/>
+          <w:tab w:val="left" w:pos="3060"/>
+        </w:tabs>
+        <w:rPr>
+          <w:rFonts w:ascii="Arial" w:hAnsi="Arial" w:cs="Arial"/>
+          <w:b/>
+          <w:sz w:val="24"/>
+          <w:szCs w:val="24"/>
+        </w:rPr>
+      </w:pPr>
+    </w:p>
+    <w:p>
+      <w:pPr>
+        <w:tabs>
+          <w:tab w:val="left" w:pos="2160"/>
+          <w:tab w:val="left" w:pos="3060"/>
+        </w:tabs>
+        <w:rPr>
+          <w:rFonts w:ascii="Arial" w:hAnsi="Arial" w:cs="Arial"/>
+          <w:b/>
+          <w:sz w:val="24"/>
+          <w:szCs w:val="24"/>
+        </w:rPr>
+      </w:pPr>
+    </w:p>
+    <w:p>
+      <w:pPr>
+        <w:tabs>
+          <w:tab w:val="left" w:pos="2160"/>
+          <w:tab w:val="left" w:pos="3060"/>
+        </w:tabs>
+        <w:rPr>
+          <w:rFonts w:ascii="Arial" w:hAnsi="Arial" w:cs="Arial"/>
+          <w:b/>
+          <w:sz w:val="24"/>
+          <w:szCs w:val="24"/>
+        </w:rPr>
+      </w:pPr>
+      <w:r>
+        <w:rPr>
+          <w:rFonts w:ascii="Arial" w:hAnsi="Arial" w:cs="Arial"/>
+          <w:b/>
+          <w:sz w:val="24"/>
+          <w:szCs w:val="24"/>
+        </w:rPr>
+        <w:t>Version-1.1.1</w:t>
+      </w:r>
+    </w:p>
+    <w:p>
+      <w:pPr>
+        <w:pStyle w:val="BodyText2"/>
+        <w:tabs>
+          <w:tab w:val="clear" w:pos="5490"/>
+          <w:tab w:val="left" w:pos="4770"/>
+        </w:tabs>
+        <w:rPr>
+          <w:rFonts w:ascii="Arial" w:hAnsi="Arial" w:cs="Arial"/>
+          <w:szCs w:val="24"/>
+        </w:rPr>
+      </w:pPr>
+      <w:r>
+        <w:rPr>
+          <w:rFonts w:ascii="Arial" w:hAnsi="Arial" w:cs="Arial"/>
+          <w:szCs w:val="24"/>
+        </w:rPr>
+        <w:t>ProductRegistration_IntegrationGuidelines_</w:t>
+      </w:r>
+      <w:r>
+        <w:rPr>
+          <w:rFonts w:ascii="Arial" w:hAnsi="Arial" w:cs="Arial"/>
+          <w:szCs w:val="24"/>
+        </w:rPr>
+        <w:t>PI16.2_V1.1.1</w:t>
       </w:r>
       <w:r>
         <w:rPr>
@@ -1459,7 +1903,23 @@
           <w:sz w:val="24"/>
           <w:szCs w:val="24"/>
         </w:rPr>
-        <w:t>Product Registration supported with UI supporting both Fragment / Activity launch for device and tablet on both orientation.</w:t>
+        <w:t xml:space="preserve">Product Registration supported with UI supporting both Fragment / Activity launch for device and tablet on both </w:t>
+      </w:r>
+      <w:r>
+        <w:rPr>
+          <w:rFonts w:ascii="Arial" w:hAnsi="Arial" w:cs="Arial"/>
+          <w:sz w:val="24"/>
+          <w:szCs w:val="24"/>
+        </w:rPr>
+        <w:t>orientations</w:t>
+      </w:r>
+      <w:r>
+        <w:rPr>
+          <w:rFonts w:ascii="Arial" w:hAnsi="Arial" w:cs="Arial"/>
+          <w:sz w:val="24"/>
+          <w:szCs w:val="24"/>
+        </w:rPr>
+        <w:t>.</w:t>
       </w:r>
     </w:p>
     <w:p>
@@ -1606,6 +2066,7 @@
           <w:lang w:val="en-IN"/>
         </w:rPr>
       </w:pPr>
+      <w:proofErr w:type="spellStart"/>
       <w:r>
         <w:rPr>
           <w:rFonts w:ascii="Arial" w:eastAsiaTheme="minorHAnsi" w:hAnsi="Arial" w:cs="Arial"/>
@@ -1614,8 +2075,18 @@
           <w:szCs w:val="24"/>
           <w:lang w:val="en-IN"/>
         </w:rPr>
-        <w:lastRenderedPageBreak/>
-        <w:t>Artifactory path:</w:t>
+        <w:t>Artifactory</w:t>
+      </w:r>
+      <w:proofErr w:type="spellEnd"/>
+      <w:r>
+        <w:rPr>
+          <w:rFonts w:ascii="Arial" w:eastAsiaTheme="minorHAnsi" w:hAnsi="Arial" w:cs="Arial"/>
+          <w:b/>
+          <w:sz w:val="24"/>
+          <w:szCs w:val="24"/>
+          <w:lang w:val="en-IN"/>
+        </w:rPr>
+        <w:t xml:space="preserve"> path:</w:t>
       </w:r>
     </w:p>
     <w:p>
@@ -1634,7 +2105,7 @@
           <w:lang w:val="en-IN"/>
         </w:rPr>
       </w:pPr>
-      <w:hyperlink r:id="rId7" w:history="1">
+      <w:hyperlink r:id="rId8" w:history="1">
         <w:r>
           <w:rPr>
             <w:rStyle w:val="Hyperlink"/>
@@ -1683,8 +2154,6 @@
         </w:rPr>
         <w:t>Version-1.0.0</w:t>
       </w:r>
-      <w:bookmarkStart w:id="0" w:name="_GoBack"/>
-      <w:bookmarkEnd w:id="0"/>
     </w:p>
     <w:p>
       <w:pPr>
@@ -2057,6 +2526,7 @@
           <w:lang w:val="en-IN"/>
         </w:rPr>
       </w:pPr>
+      <w:proofErr w:type="spellStart"/>
       <w:r>
         <w:rPr>
           <w:rFonts w:ascii="Arial" w:eastAsiaTheme="minorHAnsi" w:hAnsi="Arial" w:cs="Arial"/>
@@ -2065,7 +2535,18 @@
           <w:szCs w:val="24"/>
           <w:lang w:val="en-IN"/>
         </w:rPr>
-        <w:t>Artifactory path:</w:t>
+        <w:t>Artifactory</w:t>
+      </w:r>
+      <w:proofErr w:type="spellEnd"/>
+      <w:r>
+        <w:rPr>
+          <w:rFonts w:ascii="Arial" w:eastAsiaTheme="minorHAnsi" w:hAnsi="Arial" w:cs="Arial"/>
+          <w:b/>
+          <w:sz w:val="24"/>
+          <w:szCs w:val="24"/>
+          <w:lang w:val="en-IN"/>
+        </w:rPr>
+        <w:t xml:space="preserve"> path:</w:t>
       </w:r>
     </w:p>
     <w:p>
@@ -2084,7 +2565,7 @@
           <w:lang w:val="en-IN"/>
         </w:rPr>
       </w:pPr>
-      <w:hyperlink r:id="rId8" w:history="1">
+      <w:hyperlink r:id="rId9" w:history="1">
         <w:r>
           <w:rPr>
             <w:rStyle w:val="Hyperlink"/>
@@ -2146,7 +2627,27 @@
           <w:szCs w:val="24"/>
           <w:lang w:val="en-GB"/>
         </w:rPr>
-        <w:t>Android version: Min sdk “19</w:t>
+        <w:t xml:space="preserve">Android version: Min </w:t>
+      </w:r>
+      <w:proofErr w:type="spellStart"/>
+      <w:r>
+        <w:rPr>
+          <w:rFonts w:ascii="Arial" w:hAnsi="Arial" w:cs="Arial"/>
+          <w:sz w:val="24"/>
+          <w:szCs w:val="24"/>
+          <w:lang w:val="en-GB"/>
+        </w:rPr>
+        <w:t>sdk</w:t>
+      </w:r>
+      <w:proofErr w:type="spellEnd"/>
+      <w:r>
+        <w:rPr>
+          <w:rFonts w:ascii="Arial" w:hAnsi="Arial" w:cs="Arial"/>
+          <w:sz w:val="24"/>
+          <w:szCs w:val="24"/>
+          <w:lang w:val="en-GB"/>
+        </w:rPr>
+        <w:t xml:space="preserve"> “19</w:t>
       </w:r>
       <w:r>
         <w:rPr>
@@ -2186,6 +2687,7 @@
           <w:lang w:val="en-GB"/>
         </w:rPr>
       </w:pPr>
+      <w:proofErr w:type="spellStart"/>
       <w:r>
         <w:rPr>
           <w:rFonts w:ascii="Arial" w:hAnsi="Arial" w:cs="Arial"/>
@@ -2202,8 +2704,9 @@
           <w:szCs w:val="24"/>
           <w:lang w:val="en-GB"/>
         </w:rPr>
-        <w:t>ion 23</w:t>
-      </w:r>
+        <w:t>ion</w:t>
+      </w:r>
+      <w:proofErr w:type="spellEnd"/>
       <w:r>
         <w:rPr>
           <w:rFonts w:ascii="Arial" w:hAnsi="Arial" w:cs="Arial"/>
@@ -2211,8 +2714,36 @@
           <w:szCs w:val="24"/>
           <w:lang w:val="en-GB"/>
         </w:rPr>
+        <w:t xml:space="preserve"> 23</w:t>
+      </w:r>
+      <w:r>
+        <w:rPr>
+          <w:rFonts w:ascii="Arial" w:hAnsi="Arial" w:cs="Arial"/>
+          <w:sz w:val="24"/>
+          <w:szCs w:val="24"/>
+          <w:lang w:val="en-GB"/>
+        </w:rPr>
         <w:br/>
-        <w:t>buildToolsVersion "23.0.3</w:t>
+      </w:r>
+      <w:proofErr w:type="spellStart"/>
+      <w:r>
+        <w:rPr>
+          <w:rFonts w:ascii="Arial" w:hAnsi="Arial" w:cs="Arial"/>
+          <w:sz w:val="24"/>
+          <w:szCs w:val="24"/>
+          <w:lang w:val="en-GB"/>
+        </w:rPr>
+        <w:t>buildToolsVersion</w:t>
+      </w:r>
+      <w:proofErr w:type="spellEnd"/>
+      <w:r>
+        <w:rPr>
+          <w:rFonts w:ascii="Arial" w:hAnsi="Arial" w:cs="Arial"/>
+          <w:sz w:val="24"/>
+          <w:szCs w:val="24"/>
+          <w:lang w:val="en-GB"/>
+        </w:rPr>
+        <w:t xml:space="preserve"> "23.0.3</w:t>
       </w:r>
       <w:r>
         <w:rPr>
@@ -2420,7 +2951,6 @@
           <w:szCs w:val="24"/>
           <w:lang w:val="en-GB"/>
         </w:rPr>
-        <w:lastRenderedPageBreak/>
         <w:t xml:space="preserve">The component has APIs to retrieve the list of registered products. The list </w:t>
       </w:r>
       <w:r>
@@ -2861,6 +3391,7 @@
           <w:sz w:val="24"/>
           <w:szCs w:val="24"/>
         </w:rPr>
+        <w:lastRenderedPageBreak/>
         <w:t>Locally cached registered products are not encrypted.</w:t>
       </w:r>
     </w:p>
@@ -2883,7 +3414,25 @@
           <w:sz w:val="24"/>
           <w:szCs w:val="24"/>
         </w:rPr>
-        <w:t>Data is verified on Janrain side but E2E testing is pending w.r.t all other systems</w:t>
+        <w:t xml:space="preserve">Data is verified on </w:t>
+      </w:r>
+      <w:proofErr w:type="spellStart"/>
+      <w:r>
+        <w:rPr>
+          <w:rFonts w:ascii="Arial" w:hAnsi="Arial" w:cs="Arial"/>
+          <w:sz w:val="24"/>
+          <w:szCs w:val="24"/>
+        </w:rPr>
+        <w:t>Janrain</w:t>
+      </w:r>
+      <w:proofErr w:type="spellEnd"/>
+      <w:r>
+        <w:rPr>
+          <w:rFonts w:ascii="Arial" w:hAnsi="Arial" w:cs="Arial"/>
+          <w:sz w:val="24"/>
+          <w:szCs w:val="24"/>
+        </w:rPr>
+        <w:t xml:space="preserve"> side but E2E testing is pending w.r.t all other systems</w:t>
       </w:r>
       <w:r>
         <w:rPr>
@@ -2957,8 +3506,8 @@
       </w:pPr>
     </w:p>
     <w:sectPr>
-      <w:headerReference w:type="default" r:id="rId9"/>
-      <w:footerReference w:type="default" r:id="rId10"/>
+      <w:headerReference w:type="default" r:id="rId10"/>
+      <w:footerReference w:type="default" r:id="rId11"/>
       <w:pgSz w:w="11909" w:h="16834" w:code="9"/>
       <w:pgMar w:top="1440" w:right="1440" w:bottom="1440" w:left="1440" w:header="720" w:footer="720" w:gutter="0"/>
       <w:cols w:space="720"/>
@@ -2968,7 +3517,7 @@
 </file>
 
 <file path=word/endnotes.xml><?xml version="1.0" encoding="utf-8"?>
-<w:endnotes xmlns:wpc="http://schemas.microsoft.com/office/word/2010/wordprocessingCanvas" xmlns:mc="http://schemas.openxmlformats.org/markup-compatibility/2006" xmlns:o="urn:schemas-microsoft-com:office:office" xmlns:r="http://schemas.openxmlformats.org/officeDocument/2006/relationships" xmlns:m="http://schemas.openxmlformats.org/officeDocument/2006/math" xmlns:v="urn:schemas-microsoft-com:vml" xmlns:wp14="http://schemas.microsoft.com/office/word/2010/wordprocessingDrawing" xmlns:wp="http://schemas.openxmlformats.org/drawingml/2006/wordprocessingDrawing" xmlns:w10="urn:schemas-microsoft-com:office:word" xmlns:w="http://schemas.openxmlformats.org/wordprocessingml/2006/main" xmlns:w14="http://schemas.microsoft.com/office/word/2010/wordml" xmlns:w15="http://schemas.microsoft.com/office/word/2012/wordml" xmlns:wpg="http://schemas.microsoft.com/office/word/2010/wordprocessingGroup" xmlns:wpi="http://schemas.microsoft.com/office/word/2010/wordprocessingInk" xmlns:wne="http://schemas.microsoft.com/office/word/2006/wordml" xmlns:wps="http://schemas.microsoft.com/office/word/2010/wordprocessingShape" mc:Ignorable="w14 w15 wp14">
+<w:endnotes xmlns:wpc="http://schemas.microsoft.com/office/word/2010/wordprocessingCanvas" xmlns:cx="http://schemas.microsoft.com/office/drawing/2014/chartex" xmlns:mc="http://schemas.openxmlformats.org/markup-compatibility/2006" xmlns:o="urn:schemas-microsoft-com:office:office" xmlns:r="http://schemas.openxmlformats.org/officeDocument/2006/relationships" xmlns:m="http://schemas.openxmlformats.org/officeDocument/2006/math" xmlns:v="urn:schemas-microsoft-com:vml" xmlns:wp14="http://schemas.microsoft.com/office/word/2010/wordprocessingDrawing" xmlns:wp="http://schemas.openxmlformats.org/drawingml/2006/wordprocessingDrawing" xmlns:w10="urn:schemas-microsoft-com:office:word" xmlns:w="http://schemas.openxmlformats.org/wordprocessingml/2006/main" xmlns:w14="http://schemas.microsoft.com/office/word/2010/wordml" xmlns:w15="http://schemas.microsoft.com/office/word/2012/wordml" xmlns:w16se="http://schemas.microsoft.com/office/word/2015/wordml/symex" xmlns:wpg="http://schemas.microsoft.com/office/word/2010/wordprocessingGroup" xmlns:wpi="http://schemas.microsoft.com/office/word/2010/wordprocessingInk" xmlns:wne="http://schemas.microsoft.com/office/word/2006/wordml" xmlns:wps="http://schemas.microsoft.com/office/word/2010/wordprocessingShape" mc:Ignorable="w14 w15 w16se wp14">
   <w:endnote w:type="separator" w:id="-1">
     <w:p>
       <w:r>
@@ -2987,7 +3536,7 @@
 </file>
 
 <file path=word/footer1.xml><?xml version="1.0" encoding="utf-8"?>
-<w:ftr xmlns:wpc="http://schemas.microsoft.com/office/word/2010/wordprocessingCanvas" xmlns:mc="http://schemas.openxmlformats.org/markup-compatibility/2006" xmlns:o="urn:schemas-microsoft-com:office:office" xmlns:r="http://schemas.openxmlformats.org/officeDocument/2006/relationships" xmlns:m="http://schemas.openxmlformats.org/officeDocument/2006/math" xmlns:v="urn:schemas-microsoft-com:vml" xmlns:wp14="http://schemas.microsoft.com/office/word/2010/wordprocessingDrawing" xmlns:wp="http://schemas.openxmlformats.org/drawingml/2006/wordprocessingDrawing" xmlns:w10="urn:schemas-microsoft-com:office:word" xmlns:w="http://schemas.openxmlformats.org/wordprocessingml/2006/main" xmlns:w14="http://schemas.microsoft.com/office/word/2010/wordml" xmlns:w15="http://schemas.microsoft.com/office/word/2012/wordml" xmlns:wpg="http://schemas.microsoft.com/office/word/2010/wordprocessingGroup" xmlns:wpi="http://schemas.microsoft.com/office/word/2010/wordprocessingInk" xmlns:wne="http://schemas.microsoft.com/office/word/2006/wordml" xmlns:wps="http://schemas.microsoft.com/office/word/2010/wordprocessingShape" mc:Ignorable="w14 w15 wp14">
+<w:ftr xmlns:wpc="http://schemas.microsoft.com/office/word/2010/wordprocessingCanvas" xmlns:cx="http://schemas.microsoft.com/office/drawing/2014/chartex" xmlns:mc="http://schemas.openxmlformats.org/markup-compatibility/2006" xmlns:o="urn:schemas-microsoft-com:office:office" xmlns:r="http://schemas.openxmlformats.org/officeDocument/2006/relationships" xmlns:m="http://schemas.openxmlformats.org/officeDocument/2006/math" xmlns:v="urn:schemas-microsoft-com:vml" xmlns:wp14="http://schemas.microsoft.com/office/word/2010/wordprocessingDrawing" xmlns:wp="http://schemas.openxmlformats.org/drawingml/2006/wordprocessingDrawing" xmlns:w10="urn:schemas-microsoft-com:office:word" xmlns:w="http://schemas.openxmlformats.org/wordprocessingml/2006/main" xmlns:w14="http://schemas.microsoft.com/office/word/2010/wordml" xmlns:w15="http://schemas.microsoft.com/office/word/2012/wordml" xmlns:w16se="http://schemas.microsoft.com/office/word/2015/wordml/symex" xmlns:wpg="http://schemas.microsoft.com/office/word/2010/wordprocessingGroup" xmlns:wpi="http://schemas.microsoft.com/office/word/2010/wordprocessingInk" xmlns:wne="http://schemas.microsoft.com/office/word/2006/wordml" xmlns:wps="http://schemas.microsoft.com/office/word/2010/wordprocessingShape" mc:Ignorable="w14 w15 w16se wp14">
   <w:p>
     <w:pPr>
       <w:pStyle w:val="Footer"/>
@@ -3189,7 +3738,7 @@
 </file>
 
 <file path=word/footnotes.xml><?xml version="1.0" encoding="utf-8"?>
-<w:footnotes xmlns:wpc="http://schemas.microsoft.com/office/word/2010/wordprocessingCanvas" xmlns:mc="http://schemas.openxmlformats.org/markup-compatibility/2006" xmlns:o="urn:schemas-microsoft-com:office:office" xmlns:r="http://schemas.openxmlformats.org/officeDocument/2006/relationships" xmlns:m="http://schemas.openxmlformats.org/officeDocument/2006/math" xmlns:v="urn:schemas-microsoft-com:vml" xmlns:wp14="http://schemas.microsoft.com/office/word/2010/wordprocessingDrawing" xmlns:wp="http://schemas.openxmlformats.org/drawingml/2006/wordprocessingDrawing" xmlns:w10="urn:schemas-microsoft-com:office:word" xmlns:w="http://schemas.openxmlformats.org/wordprocessingml/2006/main" xmlns:w14="http://schemas.microsoft.com/office/word/2010/wordml" xmlns:w15="http://schemas.microsoft.com/office/word/2012/wordml" xmlns:wpg="http://schemas.microsoft.com/office/word/2010/wordprocessingGroup" xmlns:wpi="http://schemas.microsoft.com/office/word/2010/wordprocessingInk" xmlns:wne="http://schemas.microsoft.com/office/word/2006/wordml" xmlns:wps="http://schemas.microsoft.com/office/word/2010/wordprocessingShape" mc:Ignorable="w14 w15 wp14">
+<w:footnotes xmlns:wpc="http://schemas.microsoft.com/office/word/2010/wordprocessingCanvas" xmlns:cx="http://schemas.microsoft.com/office/drawing/2014/chartex" xmlns:mc="http://schemas.openxmlformats.org/markup-compatibility/2006" xmlns:o="urn:schemas-microsoft-com:office:office" xmlns:r="http://schemas.openxmlformats.org/officeDocument/2006/relationships" xmlns:m="http://schemas.openxmlformats.org/officeDocument/2006/math" xmlns:v="urn:schemas-microsoft-com:vml" xmlns:wp14="http://schemas.microsoft.com/office/word/2010/wordprocessingDrawing" xmlns:wp="http://schemas.openxmlformats.org/drawingml/2006/wordprocessingDrawing" xmlns:w10="urn:schemas-microsoft-com:office:word" xmlns:w="http://schemas.openxmlformats.org/wordprocessingml/2006/main" xmlns:w14="http://schemas.microsoft.com/office/word/2010/wordml" xmlns:w15="http://schemas.microsoft.com/office/word/2012/wordml" xmlns:w16se="http://schemas.microsoft.com/office/word/2015/wordml/symex" xmlns:wpg="http://schemas.microsoft.com/office/word/2010/wordprocessingGroup" xmlns:wpi="http://schemas.microsoft.com/office/word/2010/wordprocessingInk" xmlns:wne="http://schemas.microsoft.com/office/word/2006/wordml" xmlns:wps="http://schemas.microsoft.com/office/word/2010/wordprocessingShape" mc:Ignorable="w14 w15 w16se wp14">
   <w:footnote w:type="separator" w:id="-1">
     <w:p>
       <w:r>
@@ -3208,7 +3757,7 @@
 </file>
 
 <file path=word/header1.xml><?xml version="1.0" encoding="utf-8"?>
-<w:hdr xmlns:wpc="http://schemas.microsoft.com/office/word/2010/wordprocessingCanvas" xmlns:mc="http://schemas.openxmlformats.org/markup-compatibility/2006" xmlns:o="urn:schemas-microsoft-com:office:office" xmlns:r="http://schemas.openxmlformats.org/officeDocument/2006/relationships" xmlns:m="http://schemas.openxmlformats.org/officeDocument/2006/math" xmlns:v="urn:schemas-microsoft-com:vml" xmlns:wp14="http://schemas.microsoft.com/office/word/2010/wordprocessingDrawing" xmlns:wp="http://schemas.openxmlformats.org/drawingml/2006/wordprocessingDrawing" xmlns:w10="urn:schemas-microsoft-com:office:word" xmlns:w="http://schemas.openxmlformats.org/wordprocessingml/2006/main" xmlns:w14="http://schemas.microsoft.com/office/word/2010/wordml" xmlns:w15="http://schemas.microsoft.com/office/word/2012/wordml" xmlns:wpg="http://schemas.microsoft.com/office/word/2010/wordprocessingGroup" xmlns:wpi="http://schemas.microsoft.com/office/word/2010/wordprocessingInk" xmlns:wne="http://schemas.microsoft.com/office/word/2006/wordml" xmlns:wps="http://schemas.microsoft.com/office/word/2010/wordprocessingShape" mc:Ignorable="w14 w15 wp14">
+<w:hdr xmlns:wpc="http://schemas.microsoft.com/office/word/2010/wordprocessingCanvas" xmlns:cx="http://schemas.microsoft.com/office/drawing/2014/chartex" xmlns:mc="http://schemas.openxmlformats.org/markup-compatibility/2006" xmlns:o="urn:schemas-microsoft-com:office:office" xmlns:r="http://schemas.openxmlformats.org/officeDocument/2006/relationships" xmlns:m="http://schemas.openxmlformats.org/officeDocument/2006/math" xmlns:v="urn:schemas-microsoft-com:vml" xmlns:wp14="http://schemas.microsoft.com/office/word/2010/wordprocessingDrawing" xmlns:wp="http://schemas.openxmlformats.org/drawingml/2006/wordprocessingDrawing" xmlns:w10="urn:schemas-microsoft-com:office:word" xmlns:w="http://schemas.openxmlformats.org/wordprocessingml/2006/main" xmlns:w14="http://schemas.microsoft.com/office/word/2010/wordml" xmlns:w15="http://schemas.microsoft.com/office/word/2012/wordml" xmlns:w16se="http://schemas.microsoft.com/office/word/2015/wordml/symex" xmlns:wpg="http://schemas.microsoft.com/office/word/2010/wordprocessingGroup" xmlns:wpi="http://schemas.microsoft.com/office/word/2010/wordprocessingInk" xmlns:wne="http://schemas.microsoft.com/office/word/2006/wordml" xmlns:wps="http://schemas.microsoft.com/office/word/2010/wordprocessingShape" mc:Ignorable="w14 w15 w16se wp14">
   <w:p>
     <w:pPr>
       <w:pStyle w:val="Header"/>
@@ -3221,7 +3770,7 @@
 </file>
 
 <file path=word/numbering.xml><?xml version="1.0" encoding="utf-8"?>
-<w:numbering xmlns:wpc="http://schemas.microsoft.com/office/word/2010/wordprocessingCanvas" xmlns:mc="http://schemas.openxmlformats.org/markup-compatibility/2006" xmlns:o="urn:schemas-microsoft-com:office:office" xmlns:r="http://schemas.openxmlformats.org/officeDocument/2006/relationships" xmlns:m="http://schemas.openxmlformats.org/officeDocument/2006/math" xmlns:v="urn:schemas-microsoft-com:vml" xmlns:wp14="http://schemas.microsoft.com/office/word/2010/wordprocessingDrawing" xmlns:wp="http://schemas.openxmlformats.org/drawingml/2006/wordprocessingDrawing" xmlns:w10="urn:schemas-microsoft-com:office:word" xmlns:w="http://schemas.openxmlformats.org/wordprocessingml/2006/main" xmlns:w14="http://schemas.microsoft.com/office/word/2010/wordml" xmlns:w15="http://schemas.microsoft.com/office/word/2012/wordml" xmlns:wpg="http://schemas.microsoft.com/office/word/2010/wordprocessingGroup" xmlns:wpi="http://schemas.microsoft.com/office/word/2010/wordprocessingInk" xmlns:wne="http://schemas.microsoft.com/office/word/2006/wordml" xmlns:wps="http://schemas.microsoft.com/office/word/2010/wordprocessingShape" mc:Ignorable="w14 w15 wp14">
+<w:numbering xmlns:wpc="http://schemas.microsoft.com/office/word/2010/wordprocessingCanvas" xmlns:cx="http://schemas.microsoft.com/office/drawing/2014/chartex" xmlns:mc="http://schemas.openxmlformats.org/markup-compatibility/2006" xmlns:o="urn:schemas-microsoft-com:office:office" xmlns:r="http://schemas.openxmlformats.org/officeDocument/2006/relationships" xmlns:m="http://schemas.openxmlformats.org/officeDocument/2006/math" xmlns:v="urn:schemas-microsoft-com:vml" xmlns:wp14="http://schemas.microsoft.com/office/word/2010/wordprocessingDrawing" xmlns:wp="http://schemas.openxmlformats.org/drawingml/2006/wordprocessingDrawing" xmlns:w10="urn:schemas-microsoft-com:office:word" xmlns:w="http://schemas.openxmlformats.org/wordprocessingml/2006/main" xmlns:w14="http://schemas.microsoft.com/office/word/2010/wordml" xmlns:w15="http://schemas.microsoft.com/office/word/2012/wordml" xmlns:w16se="http://schemas.microsoft.com/office/word/2015/wordml/symex" xmlns:wpg="http://schemas.microsoft.com/office/word/2010/wordprocessingGroup" xmlns:wpi="http://schemas.microsoft.com/office/word/2010/wordprocessingInk" xmlns:wne="http://schemas.microsoft.com/office/word/2006/wordml" xmlns:wps="http://schemas.microsoft.com/office/word/2010/wordprocessingShape" mc:Ignorable="w14 w15 w16se wp14">
   <w:abstractNum w:abstractNumId="0" w15:restartNumberingAfterBreak="0">
     <w:nsid w:val="0B073805"/>
     <w:multiLevelType w:val="hybridMultilevel"/>
@@ -3665,6 +4214,92 @@
     </w:lvl>
   </w:abstractNum>
   <w:abstractNum w:abstractNumId="5" w15:restartNumberingAfterBreak="0">
+    <w:nsid w:val="5FD06FA3"/>
+    <w:multiLevelType w:val="hybridMultilevel"/>
+    <w:tmpl w:val="1B32D0BC"/>
+    <w:lvl w:ilvl="0" w:tplc="0409000F">
+      <w:start w:val="1"/>
+      <w:numFmt w:val="decimal"/>
+      <w:lvlText w:val="%1."/>
+      <w:lvlJc w:val="left"/>
+      <w:pPr>
+        <w:ind w:left="828" w:hanging="360"/>
+      </w:pPr>
+    </w:lvl>
+    <w:lvl w:ilvl="1" w:tplc="04090019" w:tentative="1">
+      <w:start w:val="1"/>
+      <w:numFmt w:val="lowerLetter"/>
+      <w:lvlText w:val="%2."/>
+      <w:lvlJc w:val="left"/>
+      <w:pPr>
+        <w:ind w:left="1548" w:hanging="360"/>
+      </w:pPr>
+    </w:lvl>
+    <w:lvl w:ilvl="2" w:tplc="0409001B" w:tentative="1">
+      <w:start w:val="1"/>
+      <w:numFmt w:val="lowerRoman"/>
+      <w:lvlText w:val="%3."/>
+      <w:lvlJc w:val="right"/>
+      <w:pPr>
+        <w:ind w:left="2268" w:hanging="180"/>
+      </w:pPr>
+    </w:lvl>
+    <w:lvl w:ilvl="3" w:tplc="0409000F" w:tentative="1">
+      <w:start w:val="1"/>
+      <w:numFmt w:val="decimal"/>
+      <w:lvlText w:val="%4."/>
+      <w:lvlJc w:val="left"/>
+      <w:pPr>
+        <w:ind w:left="2988" w:hanging="360"/>
+      </w:pPr>
+    </w:lvl>
+    <w:lvl w:ilvl="4" w:tplc="04090019" w:tentative="1">
+      <w:start w:val="1"/>
+      <w:numFmt w:val="lowerLetter"/>
+      <w:lvlText w:val="%5."/>
+      <w:lvlJc w:val="left"/>
+      <w:pPr>
+        <w:ind w:left="3708" w:hanging="360"/>
+      </w:pPr>
+    </w:lvl>
+    <w:lvl w:ilvl="5" w:tplc="0409001B" w:tentative="1">
+      <w:start w:val="1"/>
+      <w:numFmt w:val="lowerRoman"/>
+      <w:lvlText w:val="%6."/>
+      <w:lvlJc w:val="right"/>
+      <w:pPr>
+        <w:ind w:left="4428" w:hanging="180"/>
+      </w:pPr>
+    </w:lvl>
+    <w:lvl w:ilvl="6" w:tplc="0409000F" w:tentative="1">
+      <w:start w:val="1"/>
+      <w:numFmt w:val="decimal"/>
+      <w:lvlText w:val="%7."/>
+      <w:lvlJc w:val="left"/>
+      <w:pPr>
+        <w:ind w:left="5148" w:hanging="360"/>
+      </w:pPr>
+    </w:lvl>
+    <w:lvl w:ilvl="7" w:tplc="04090019" w:tentative="1">
+      <w:start w:val="1"/>
+      <w:numFmt w:val="lowerLetter"/>
+      <w:lvlText w:val="%8."/>
+      <w:lvlJc w:val="left"/>
+      <w:pPr>
+        <w:ind w:left="5868" w:hanging="360"/>
+      </w:pPr>
+    </w:lvl>
+    <w:lvl w:ilvl="8" w:tplc="0409001B" w:tentative="1">
+      <w:start w:val="1"/>
+      <w:numFmt w:val="lowerRoman"/>
+      <w:lvlText w:val="%9."/>
+      <w:lvlJc w:val="right"/>
+      <w:pPr>
+        <w:ind w:left="6588" w:hanging="180"/>
+      </w:pPr>
+    </w:lvl>
+  </w:abstractNum>
+  <w:abstractNum w:abstractNumId="6" w15:restartNumberingAfterBreak="0">
     <w:nsid w:val="730D7798"/>
     <w:multiLevelType w:val="hybridMultilevel"/>
     <w:tmpl w:val="840C4D92"/>
@@ -3760,7 +4395,7 @@
     <w:abstractNumId w:val="2"/>
   </w:num>
   <w:num w:numId="3">
-    <w:abstractNumId w:val="5"/>
+    <w:abstractNumId w:val="6"/>
   </w:num>
   <w:num w:numId="4">
     <w:abstractNumId w:val="4"/>
@@ -3771,11 +4406,14 @@
   <w:num w:numId="6">
     <w:abstractNumId w:val="3"/>
   </w:num>
+  <w:num w:numId="7">
+    <w:abstractNumId w:val="5"/>
+  </w:num>
 </w:numbering>
 </file>
 
 <file path=word/styles.xml><?xml version="1.0" encoding="utf-8"?>
-<w:styles xmlns:mc="http://schemas.openxmlformats.org/markup-compatibility/2006" xmlns:r="http://schemas.openxmlformats.org/officeDocument/2006/relationships" xmlns:w="http://schemas.openxmlformats.org/wordprocessingml/2006/main" xmlns:w14="http://schemas.microsoft.com/office/word/2010/wordml" xmlns:w15="http://schemas.microsoft.com/office/word/2012/wordml" mc:Ignorable="w14 w15">
+<w:styles xmlns:mc="http://schemas.openxmlformats.org/markup-compatibility/2006" xmlns:r="http://schemas.openxmlformats.org/officeDocument/2006/relationships" xmlns:w="http://schemas.openxmlformats.org/wordprocessingml/2006/main" xmlns:w14="http://schemas.microsoft.com/office/word/2010/wordml" xmlns:w15="http://schemas.microsoft.com/office/word/2012/wordml" xmlns:w16se="http://schemas.microsoft.com/office/word/2015/wordml/symex" mc:Ignorable="w14 w15 w16se">
   <w:docDefaults>
     <w:rPrDefault>
       <w:rPr>

</xml_diff>